<commit_message>
Final version,without trace back on edit distance
</commit_message>
<xml_diff>
--- a/Knowledge technology project 2.docx
+++ b/Knowledge technology project 2.docx
@@ -89,18 +89,1679 @@
     <w:p/>
     <w:p/>
     <w:p>
-      <w:r>
+      <w:pPr>
+        <w:jc w:val="center"/>
+        <w:rPr>
+          <w:sz w:val="36"/>
+          <w:szCs w:val="36"/>
+        </w:rPr>
+      </w:pPr>
+      <w:r>
+        <w:rPr>
+          <w:sz w:val="36"/>
+          <w:szCs w:val="36"/>
+        </w:rPr>
         <w:t>Name: Albert Wang</w:t>
       </w:r>
     </w:p>
     <w:p>
-      <w:r>
+      <w:pPr>
+        <w:rPr>
+          <w:sz w:val="36"/>
+          <w:szCs w:val="36"/>
+        </w:rPr>
+      </w:pPr>
+      <w:r>
+        <w:rPr>
+          <w:sz w:val="36"/>
+          <w:szCs w:val="36"/>
+        </w:rPr>
+        <w:t xml:space="preserve">                                 </w:t>
+      </w:r>
+      <w:r>
+        <w:rPr>
+          <w:sz w:val="36"/>
+          <w:szCs w:val="36"/>
+        </w:rPr>
         <w:t>ID       : 331793</w:t>
+      </w:r>
+    </w:p>
+    <w:p/>
+    <w:p/>
+    <w:p/>
+    <w:p/>
+    <w:p/>
+    <w:p/>
+    <w:p/>
+    <w:p/>
+    <w:p/>
+    <w:p/>
+    <w:p/>
+    <w:p/>
+    <w:p/>
+    <w:p/>
+    <w:p/>
+    <w:p/>
+    <w:p/>
+    <w:p/>
+    <w:p/>
+    <w:p/>
+    <w:p/>
+    <w:p>
+      <w:pPr>
+        <w:rPr>
+          <w:b/>
+          <w:sz w:val="36"/>
+          <w:szCs w:val="36"/>
+        </w:rPr>
+      </w:pPr>
+      <w:r>
+        <w:rPr>
+          <w:b/>
+          <w:sz w:val="36"/>
+          <w:szCs w:val="36"/>
+        </w:rPr>
+        <w:t xml:space="preserve">1 </w:t>
+      </w:r>
+      <w:r>
+        <w:rPr>
+          <w:b/>
+          <w:sz w:val="36"/>
+          <w:szCs w:val="36"/>
+        </w:rPr>
+        <w:t xml:space="preserve">Introduction </w:t>
+      </w:r>
+    </w:p>
+    <w:p/>
+    <w:p>
+      <w:r>
+        <w:t xml:space="preserve">The system is built to accomplish the task of returning </w:t>
+      </w:r>
+      <w:r>
+        <w:t xml:space="preserve">a </w:t>
+      </w:r>
+      <w:r>
+        <w:t>best-matched string</w:t>
+      </w:r>
+      <w:r>
+        <w:t xml:space="preserve"> </w:t>
+      </w:r>
+      <w:r>
+        <w:t>given a particular query.</w:t>
+      </w:r>
+      <w:r>
+        <w:t xml:space="preserve"> </w:t>
+      </w:r>
+      <w:r>
+        <w:t>String search m</w:t>
+      </w:r>
+      <w:r>
+        <w:t>ethods used in this system are T</w:t>
+      </w:r>
+      <w:r>
+        <w:t>rie and Smith Waterman algorithm.</w:t>
+      </w:r>
+      <w:r>
+        <w:t xml:space="preserve"> </w:t>
+      </w:r>
+      <w:r>
+        <w:t>The system is implemented by Python.</w:t>
+      </w:r>
+      <w:r>
+        <w:t xml:space="preserve"> </w:t>
+      </w:r>
+    </w:p>
+    <w:p/>
+    <w:p>
+      <w:r>
+        <w:t>The text that will be searched from is preprocessed. All non-alphabetic characters, apart from space, are removed. And the file is tokenized.</w:t>
+      </w:r>
+    </w:p>
+    <w:p>
+      <w:r>
+        <w:t xml:space="preserve">A trie is then built upon the processed file. </w:t>
+      </w:r>
+      <w:r>
+        <w:t xml:space="preserve"> </w:t>
+      </w:r>
+    </w:p>
+    <w:p/>
+    <w:p/>
+    <w:p/>
+    <w:p/>
+    <w:p>
+      <w:pPr>
+        <w:rPr>
+          <w:b/>
+          <w:sz w:val="36"/>
+          <w:szCs w:val="36"/>
+        </w:rPr>
+      </w:pPr>
+      <w:r>
+        <w:rPr>
+          <w:b/>
+          <w:sz w:val="36"/>
+          <w:szCs w:val="36"/>
+        </w:rPr>
+        <w:t xml:space="preserve">2 </w:t>
+      </w:r>
+      <w:r>
+        <w:rPr>
+          <w:b/>
+          <w:sz w:val="36"/>
+          <w:szCs w:val="36"/>
+        </w:rPr>
+        <w:t>Implementation</w:t>
+      </w:r>
+    </w:p>
+    <w:p/>
+    <w:p>
+      <w:pPr>
+        <w:rPr>
+          <w:b/>
+          <w:sz w:val="28"/>
+          <w:szCs w:val="28"/>
+        </w:rPr>
+      </w:pPr>
+      <w:r>
+        <w:rPr>
+          <w:b/>
+          <w:sz w:val="28"/>
+          <w:szCs w:val="28"/>
+        </w:rPr>
+        <w:t xml:space="preserve">2.0 </w:t>
+      </w:r>
+      <w:r>
+        <w:rPr>
+          <w:b/>
+          <w:sz w:val="28"/>
+          <w:szCs w:val="28"/>
+        </w:rPr>
+        <w:t>Trie</w:t>
+      </w:r>
+    </w:p>
+    <w:p>
+      <w:pPr>
+        <w:rPr>
+          <w:b/>
+        </w:rPr>
+      </w:pPr>
+    </w:p>
+    <w:p>
+      <w:r>
+        <w:t>A</w:t>
+      </w:r>
+      <w:r>
+        <w:t xml:space="preserve"> multi level</w:t>
+      </w:r>
+      <w:r>
+        <w:t xml:space="preserve"> dictionary</w:t>
+      </w:r>
+      <w:r>
+        <w:t xml:space="preserve"> structure is used to build the trie.</w:t>
+      </w:r>
+      <w:r>
+        <w:t xml:space="preserve"> For example: a possible trie would be {</w:t>
+      </w:r>
+      <w:r>
+        <w:t xml:space="preserve"> </w:t>
+      </w:r>
+      <w:r>
+        <w:t xml:space="preserve"> ‘a’ : { ‘</w:t>
+      </w:r>
+      <w:r>
+        <w:t>a</w:t>
+      </w:r>
+      <w:r>
+        <w:t>c’: { ‘</w:t>
+      </w:r>
+      <w:r>
+        <w:t>ac</w:t>
+      </w:r>
+      <w:r>
+        <w:t xml:space="preserve">e’:{} } , </w:t>
+      </w:r>
+    </w:p>
+    <w:p>
+      <w:r>
+        <w:t xml:space="preserve">                                                         ‘ad’</w:t>
+      </w:r>
+      <w:r>
+        <w:t xml:space="preserve">: {} }, </w:t>
+      </w:r>
+    </w:p>
+    <w:p>
+      <w:r>
+        <w:t xml:space="preserve">                                               </w:t>
+      </w:r>
+      <w:r>
+        <w:t>‘b’:{} ……. }</w:t>
+      </w:r>
+      <w:r>
+        <w:t xml:space="preserve">. </w:t>
+      </w:r>
+    </w:p>
+    <w:p>
+      <w:r>
+        <w:t>Em</w:t>
+      </w:r>
+      <w:r>
+        <w:t>pty dictionary indicates an end of a particular branch.</w:t>
+      </w:r>
+      <w:r>
+        <w:t xml:space="preserve"> The system will try to find a match first. If this fails, the system will try to find the most match string.</w:t>
+      </w:r>
+    </w:p>
+    <w:p/>
+    <w:p>
+      <w:r>
+        <w:t>In the system, the memory used by the trie is 3352 bytes.</w:t>
+      </w:r>
+    </w:p>
+    <w:p>
+      <w:pPr>
+        <w:rPr>
+          <w:b/>
+        </w:rPr>
+      </w:pPr>
+    </w:p>
+    <w:p>
+      <w:pPr>
+        <w:rPr>
+          <w:b/>
+          <w:sz w:val="28"/>
+          <w:szCs w:val="28"/>
+        </w:rPr>
+      </w:pPr>
+      <w:r>
+        <w:rPr>
+          <w:b/>
+          <w:sz w:val="28"/>
+          <w:szCs w:val="28"/>
+        </w:rPr>
+        <w:t>2.1 Edit Distance</w:t>
+      </w:r>
+    </w:p>
+    <w:p>
+      <w:pPr>
+        <w:rPr>
+          <w:b/>
+          <w:sz w:val="28"/>
+          <w:szCs w:val="28"/>
+        </w:rPr>
+      </w:pPr>
+    </w:p>
+    <w:p>
+      <w:r>
+        <w:t xml:space="preserve">There are two main </w:t>
+      </w:r>
+      <w:r>
+        <w:t>kinds of edit</w:t>
+      </w:r>
+      <w:r>
+        <w:t xml:space="preserve"> distance, local distance-Smith-</w:t>
+      </w:r>
+      <w:r>
+        <w:t>Waterman algorithm, global distance-</w:t>
+      </w:r>
+      <w:r>
+        <w:t>Needleman-Wu</w:t>
+      </w:r>
+      <w:r>
+        <w:t>nsch alogrithm</w:t>
+      </w:r>
+      <w:r>
+        <w:t>.</w:t>
+      </w:r>
+      <w:r>
+        <w:t xml:space="preserve"> </w:t>
+      </w:r>
+    </w:p>
+    <w:p/>
+    <w:p>
+      <w:r>
+        <w:t xml:space="preserve">Based on </w:t>
+      </w:r>
+      <w:r>
+        <w:t>well-known</w:t>
+      </w:r>
+      <w:r>
+        <w:t xml:space="preserve"> Smith Waterman algorithm, a simple</w:t>
+      </w:r>
+      <w:r>
+        <w:t xml:space="preserve"> local</w:t>
+      </w:r>
+      <w:r>
+        <w:t xml:space="preserve"> edit distance function is implemented.</w:t>
+      </w:r>
+      <w:r>
+        <w:t xml:space="preserve"> </w:t>
+      </w:r>
+    </w:p>
+    <w:p/>
+    <w:p>
+      <w:r>
+        <w:t>Score scheme</w:t>
+      </w:r>
+    </w:p>
+    <w:p>
+      <w:r>
+        <w:t>Match = +2</w:t>
+      </w:r>
+    </w:p>
+    <w:p>
+      <w:r>
+        <w:t>Deletion = Mismatch = Insertion = -1</w:t>
+      </w:r>
+      <w:r>
+        <w:t>.</w:t>
+      </w:r>
+    </w:p>
+    <w:p/>
+    <w:p>
+      <w:pPr>
+        <w:rPr>
+          <w:b/>
+          <w:sz w:val="36"/>
+          <w:szCs w:val="36"/>
+        </w:rPr>
+      </w:pPr>
+    </w:p>
+    <w:p>
+      <w:pPr>
+        <w:rPr>
+          <w:b/>
+          <w:sz w:val="36"/>
+          <w:szCs w:val="36"/>
+        </w:rPr>
+      </w:pPr>
+    </w:p>
+    <w:p>
+      <w:pPr>
+        <w:rPr>
+          <w:b/>
+          <w:sz w:val="36"/>
+          <w:szCs w:val="36"/>
+        </w:rPr>
+      </w:pPr>
+    </w:p>
+    <w:p>
+      <w:pPr>
+        <w:rPr>
+          <w:b/>
+          <w:sz w:val="36"/>
+          <w:szCs w:val="36"/>
+        </w:rPr>
+      </w:pPr>
+    </w:p>
+    <w:p>
+      <w:pPr>
+        <w:rPr>
+          <w:b/>
+          <w:sz w:val="36"/>
+          <w:szCs w:val="36"/>
+        </w:rPr>
+      </w:pPr>
+    </w:p>
+    <w:p>
+      <w:pPr>
+        <w:rPr>
+          <w:b/>
+          <w:sz w:val="36"/>
+          <w:szCs w:val="36"/>
+        </w:rPr>
+      </w:pPr>
+    </w:p>
+    <w:p>
+      <w:pPr>
+        <w:rPr>
+          <w:b/>
+          <w:sz w:val="36"/>
+          <w:szCs w:val="36"/>
+        </w:rPr>
+      </w:pPr>
+    </w:p>
+    <w:p>
+      <w:pPr>
+        <w:rPr>
+          <w:b/>
+          <w:sz w:val="36"/>
+          <w:szCs w:val="36"/>
+        </w:rPr>
+      </w:pPr>
+      <w:r>
+        <w:rPr>
+          <w:b/>
+          <w:sz w:val="36"/>
+          <w:szCs w:val="36"/>
+        </w:rPr>
+        <w:t xml:space="preserve">3 </w:t>
+      </w:r>
+      <w:r>
+        <w:rPr>
+          <w:b/>
+          <w:sz w:val="36"/>
+          <w:szCs w:val="36"/>
+        </w:rPr>
+        <w:t>Discussion</w:t>
+      </w:r>
+    </w:p>
+    <w:p>
+      <w:pPr>
+        <w:rPr>
+          <w:b/>
+          <w:sz w:val="36"/>
+          <w:szCs w:val="36"/>
+        </w:rPr>
+      </w:pPr>
+    </w:p>
+    <w:p>
+      <w:pPr>
+        <w:rPr>
+          <w:b/>
+          <w:sz w:val="28"/>
+          <w:szCs w:val="28"/>
+        </w:rPr>
+      </w:pPr>
+      <w:r>
+        <w:rPr>
+          <w:b/>
+          <w:sz w:val="28"/>
+          <w:szCs w:val="28"/>
+        </w:rPr>
+        <w:t>3.1 Result</w:t>
+      </w:r>
+      <w:r>
+        <w:rPr>
+          <w:b/>
+          <w:sz w:val="28"/>
+          <w:szCs w:val="28"/>
+        </w:rPr>
+        <w:t xml:space="preserve"> </w:t>
+      </w:r>
+    </w:p>
+    <w:p>
+      <w:pPr>
+        <w:rPr>
+          <w:sz w:val="28"/>
+          <w:szCs w:val="28"/>
+        </w:rPr>
+      </w:pPr>
+    </w:p>
+    <w:p>
+      <w:pPr>
+        <w:rPr>
+          <w:sz w:val="28"/>
+          <w:szCs w:val="28"/>
+        </w:rPr>
+      </w:pPr>
+      <w:r>
+        <w:rPr>
+          <w:sz w:val="28"/>
+          <w:szCs w:val="28"/>
+        </w:rPr>
+        <w:t>Searching by the trie structure is considerably faster than edit distance.</w:t>
+      </w:r>
+      <w:r>
+        <w:rPr>
+          <w:sz w:val="28"/>
+          <w:szCs w:val="28"/>
+        </w:rPr>
+        <w:t xml:space="preserve"> </w:t>
+      </w:r>
+    </w:p>
+    <w:p>
+      <w:pPr>
+        <w:rPr>
+          <w:sz w:val="28"/>
+          <w:szCs w:val="28"/>
+        </w:rPr>
+      </w:pPr>
+    </w:p>
+    <w:p>
+      <w:pPr>
+        <w:rPr>
+          <w:sz w:val="28"/>
+          <w:szCs w:val="28"/>
+        </w:rPr>
+      </w:pPr>
+      <w:r>
+        <w:rPr>
+          <w:sz w:val="28"/>
+          <w:szCs w:val="28"/>
+        </w:rPr>
+        <w:t>Trie:</w:t>
+      </w:r>
+    </w:p>
+    <w:p>
+      <w:pPr>
+        <w:rPr>
+          <w:sz w:val="28"/>
+          <w:szCs w:val="28"/>
+        </w:rPr>
+      </w:pPr>
+    </w:p>
+    <w:p>
+      <w:pPr>
+        <w:rPr>
+          <w:sz w:val="28"/>
+          <w:szCs w:val="28"/>
+        </w:rPr>
+      </w:pPr>
+      <w:r>
+        <w:rPr>
+          <w:sz w:val="28"/>
+          <w:szCs w:val="28"/>
+        </w:rPr>
+        <w:t>ablan: result: able score: 2 time: 2.8133392334e-05</w:t>
+      </w:r>
+    </w:p>
+    <w:p>
+      <w:pPr>
+        <w:rPr>
+          <w:sz w:val="28"/>
+          <w:szCs w:val="28"/>
+        </w:rPr>
+      </w:pPr>
+      <w:r>
+        <w:rPr>
+          <w:sz w:val="28"/>
+          <w:szCs w:val="28"/>
+        </w:rPr>
+        <w:t>ables: result: able score: 1 time: 2.28881835938e-05</w:t>
+      </w:r>
+    </w:p>
+    <w:p>
+      <w:pPr>
+        <w:rPr>
+          <w:sz w:val="28"/>
+          <w:szCs w:val="28"/>
+        </w:rPr>
+      </w:pPr>
+      <w:r>
+        <w:rPr>
+          <w:sz w:val="28"/>
+          <w:szCs w:val="28"/>
+        </w:rPr>
+        <w:t>ablett: result: able score: 2 time: 2.50339508057e-05</w:t>
+      </w:r>
+    </w:p>
+    <w:p>
+      <w:pPr>
+        <w:rPr>
+          <w:sz w:val="28"/>
+          <w:szCs w:val="28"/>
+        </w:rPr>
+      </w:pPr>
+      <w:r>
+        <w:rPr>
+          <w:sz w:val="28"/>
+          <w:szCs w:val="28"/>
+        </w:rPr>
+        <w:t>abley: result: able score: 1 time: 2.31266021729e-05</w:t>
+      </w:r>
+    </w:p>
+    <w:p>
+      <w:pPr>
+        <w:rPr>
+          <w:sz w:val="28"/>
+          <w:szCs w:val="28"/>
+        </w:rPr>
+      </w:pPr>
+      <w:r>
+        <w:rPr>
+          <w:sz w:val="28"/>
+          <w:szCs w:val="28"/>
+        </w:rPr>
+        <w:t>abner: result: NO score: 2 time: 0.113157987595</w:t>
+      </w:r>
+    </w:p>
+    <w:p>
+      <w:pPr>
+        <w:rPr>
+          <w:sz w:val="28"/>
+          <w:szCs w:val="28"/>
+        </w:rPr>
+      </w:pPr>
+      <w:r>
+        <w:rPr>
+          <w:sz w:val="28"/>
+          <w:szCs w:val="28"/>
+        </w:rPr>
+        <w:t>aboba: result: abou score: 2 time: 3.00407409668e-05</w:t>
+      </w:r>
+    </w:p>
+    <w:p>
+      <w:pPr>
+        <w:rPr>
+          <w:sz w:val="28"/>
+          <w:szCs w:val="28"/>
+        </w:rPr>
+      </w:pPr>
+      <w:r>
+        <w:rPr>
+          <w:sz w:val="28"/>
+          <w:szCs w:val="28"/>
+        </w:rPr>
+        <w:t>abolitz: result: NO score: 2 time: 0.0883100032806</w:t>
+      </w:r>
+    </w:p>
+    <w:p>
+      <w:pPr>
+        <w:rPr>
+          <w:sz w:val="28"/>
+          <w:szCs w:val="28"/>
+        </w:rPr>
+      </w:pPr>
+      <w:r>
+        <w:rPr>
+          <w:sz w:val="28"/>
+          <w:szCs w:val="28"/>
+        </w:rPr>
+        <w:t>abraham: result: NO score: 2 time: 0.08154296875</w:t>
       </w:r>
       <w:bookmarkStart w:id="0" w:name="_GoBack"/>
       <w:bookmarkEnd w:id="0"/>
     </w:p>
-    <w:p/>
+    <w:p>
+      <w:pPr>
+        <w:rPr>
+          <w:sz w:val="28"/>
+          <w:szCs w:val="28"/>
+        </w:rPr>
+      </w:pPr>
+    </w:p>
+    <w:p>
+      <w:pPr>
+        <w:rPr>
+          <w:sz w:val="28"/>
+          <w:szCs w:val="28"/>
+        </w:rPr>
+      </w:pPr>
+      <w:r>
+        <w:rPr>
+          <w:sz w:val="28"/>
+          <w:szCs w:val="28"/>
+        </w:rPr>
+        <w:t>Edit distance:</w:t>
+      </w:r>
+    </w:p>
+    <w:p>
+      <w:pPr>
+        <w:rPr>
+          <w:sz w:val="28"/>
+          <w:szCs w:val="28"/>
+        </w:rPr>
+      </w:pPr>
+    </w:p>
+    <w:p>
+      <w:pPr>
+        <w:rPr>
+          <w:sz w:val="28"/>
+          <w:szCs w:val="28"/>
+        </w:rPr>
+      </w:pPr>
+      <w:r>
+        <w:rPr>
+          <w:sz w:val="28"/>
+          <w:szCs w:val="28"/>
+        </w:rPr>
+        <w:t>aaby : result : baby : score : 6 time: 2.60237598419</w:t>
+      </w:r>
+    </w:p>
+    <w:p>
+      <w:pPr>
+        <w:rPr>
+          <w:sz w:val="28"/>
+          <w:szCs w:val="28"/>
+        </w:rPr>
+      </w:pPr>
+      <w:r>
+        <w:rPr>
+          <w:sz w:val="28"/>
+          <w:szCs w:val="28"/>
+        </w:rPr>
+        <w:t>aachen : result : headacheshe : score : 9 time: 3.7491850853</w:t>
+      </w:r>
+    </w:p>
+    <w:p>
+      <w:pPr>
+        <w:rPr>
+          <w:sz w:val="28"/>
+          <w:szCs w:val="28"/>
+        </w:rPr>
+      </w:pPr>
+      <w:r>
+        <w:rPr>
+          <w:sz w:val="28"/>
+          <w:szCs w:val="28"/>
+        </w:rPr>
+        <w:t>aagaard : result : haggard : score : 9 time: 4.33059406281</w:t>
+      </w:r>
+    </w:p>
+    <w:p>
+      <w:pPr>
+        <w:rPr>
+          <w:sz w:val="28"/>
+          <w:szCs w:val="28"/>
+        </w:rPr>
+      </w:pPr>
+      <w:r>
+        <w:rPr>
+          <w:sz w:val="28"/>
+          <w:szCs w:val="28"/>
+        </w:rPr>
+        <w:t>aagesen : result : management : score : 10 time: 4.35487985611</w:t>
+      </w:r>
+    </w:p>
+    <w:p>
+      <w:pPr>
+        <w:rPr>
+          <w:sz w:val="28"/>
+          <w:szCs w:val="28"/>
+        </w:rPr>
+      </w:pPr>
+      <w:r>
+        <w:rPr>
+          <w:sz w:val="28"/>
+          <w:szCs w:val="28"/>
+        </w:rPr>
+        <w:t>aakerstreom : result : shoemakers : score : 10 time: 6.65360689163</w:t>
+      </w:r>
+    </w:p>
+    <w:p>
+      <w:pPr>
+        <w:rPr>
+          <w:sz w:val="28"/>
+          <w:szCs w:val="28"/>
+        </w:rPr>
+      </w:pPr>
+      <w:r>
+        <w:rPr>
+          <w:sz w:val="28"/>
+          <w:szCs w:val="28"/>
+        </w:rPr>
+        <w:t>aalto : result : altogether : score : 8 time: 3.15584111214</w:t>
+      </w:r>
+    </w:p>
+    <w:p>
+      <w:pPr>
+        <w:rPr>
+          <w:sz w:val="28"/>
+          <w:szCs w:val="28"/>
+        </w:rPr>
+      </w:pPr>
+      <w:r>
+        <w:rPr>
+          <w:sz w:val="28"/>
+          <w:szCs w:val="28"/>
+        </w:rPr>
+        <w:t>aam : result : himselfadame : score : 5 time: 2.00588583946</w:t>
+      </w:r>
+    </w:p>
+    <w:p>
+      <w:pPr>
+        <w:rPr>
+          <w:sz w:val="28"/>
+          <w:szCs w:val="28"/>
+        </w:rPr>
+      </w:pPr>
+      <w:r>
+        <w:rPr>
+          <w:sz w:val="28"/>
+          <w:szCs w:val="28"/>
+        </w:rPr>
+        <w:t>aamer : result : steamer : score : 8 time: 3.40172100067</w:t>
+      </w:r>
+    </w:p>
+    <w:p>
+      <w:pPr>
+        <w:rPr>
+          <w:sz w:val="28"/>
+          <w:szCs w:val="28"/>
+        </w:rPr>
+      </w:pPr>
+      <w:r>
+        <w:rPr>
+          <w:sz w:val="28"/>
+          <w:szCs w:val="28"/>
+        </w:rPr>
+        <w:t>aamoth : result : mother : score : 8 time: 3.78930401802</w:t>
+      </w:r>
+    </w:p>
+    <w:p>
+      <w:pPr>
+        <w:rPr>
+          <w:sz w:val="28"/>
+          <w:szCs w:val="28"/>
+        </w:rPr>
+      </w:pPr>
+      <w:r>
+        <w:rPr>
+          <w:sz w:val="28"/>
+          <w:szCs w:val="28"/>
+        </w:rPr>
+        <w:t>aanderud : result : wandered : score : 11 time: 4.94389986992</w:t>
+      </w:r>
+    </w:p>
+    <w:p>
+      <w:pPr>
+        <w:rPr>
+          <w:sz w:val="28"/>
+          <w:szCs w:val="28"/>
+        </w:rPr>
+      </w:pPr>
+      <w:r>
+        <w:rPr>
+          <w:sz w:val="28"/>
+          <w:szCs w:val="28"/>
+        </w:rPr>
+        <w:t>aanerud : result : wandered : score : 8 time: 4.39955496788</w:t>
+      </w:r>
+    </w:p>
+    <w:p>
+      <w:pPr>
+        <w:rPr>
+          <w:sz w:val="28"/>
+          <w:szCs w:val="28"/>
+        </w:rPr>
+      </w:pPr>
+    </w:p>
+    <w:p>
+      <w:pPr>
+        <w:rPr>
+          <w:b/>
+          <w:sz w:val="28"/>
+          <w:szCs w:val="28"/>
+        </w:rPr>
+      </w:pPr>
+      <w:r>
+        <w:rPr>
+          <w:b/>
+          <w:sz w:val="28"/>
+          <w:szCs w:val="28"/>
+        </w:rPr>
+        <w:t>3.2 Performance</w:t>
+      </w:r>
+    </w:p>
+    <w:p>
+      <w:pPr>
+        <w:rPr>
+          <w:sz w:val="28"/>
+          <w:szCs w:val="28"/>
+        </w:rPr>
+      </w:pPr>
+    </w:p>
+    <w:p>
+      <w:pPr>
+        <w:rPr>
+          <w:sz w:val="28"/>
+          <w:szCs w:val="28"/>
+        </w:rPr>
+      </w:pPr>
+      <w:r>
+        <w:rPr>
+          <w:sz w:val="28"/>
+          <w:szCs w:val="28"/>
+        </w:rPr>
+        <w:t>Space and time</w:t>
+      </w:r>
+    </w:p>
+    <w:p>
+      <w:pPr>
+        <w:rPr>
+          <w:sz w:val="28"/>
+          <w:szCs w:val="28"/>
+        </w:rPr>
+      </w:pPr>
+    </w:p>
+    <w:p>
+      <w:pPr>
+        <w:rPr>
+          <w:sz w:val="28"/>
+          <w:szCs w:val="28"/>
+        </w:rPr>
+      </w:pPr>
+      <w:r>
+        <w:rPr>
+          <w:sz w:val="28"/>
+          <w:szCs w:val="28"/>
+        </w:rPr>
+        <w:t xml:space="preserve">Trie: </w:t>
+      </w:r>
+      <w:r>
+        <w:rPr>
+          <w:sz w:val="28"/>
+          <w:szCs w:val="28"/>
+        </w:rPr>
+        <w:t xml:space="preserve"> To be specific, for this particular</w:t>
+      </w:r>
+      <w:r>
+        <w:rPr>
+          <w:sz w:val="28"/>
+          <w:szCs w:val="28"/>
+        </w:rPr>
+        <w:t xml:space="preserve"> test</w:t>
+      </w:r>
+      <w:r>
+        <w:rPr>
+          <w:sz w:val="28"/>
+          <w:szCs w:val="28"/>
+        </w:rPr>
+        <w:t>ing</w:t>
+      </w:r>
+      <w:r>
+        <w:rPr>
+          <w:sz w:val="28"/>
+          <w:szCs w:val="28"/>
+        </w:rPr>
+        <w:t xml:space="preserve"> data, </w:t>
+      </w:r>
+      <w:r>
+        <w:rPr>
+          <w:sz w:val="28"/>
+          <w:szCs w:val="28"/>
+        </w:rPr>
+        <w:t>3352 b</w:t>
+      </w:r>
+      <w:r>
+        <w:rPr>
+          <w:sz w:val="28"/>
+          <w:szCs w:val="28"/>
+        </w:rPr>
+        <w:t>ytes</w:t>
+      </w:r>
+      <w:r>
+        <w:rPr>
+          <w:sz w:val="28"/>
+          <w:szCs w:val="28"/>
+        </w:rPr>
+        <w:t xml:space="preserve"> are used to store the trie.</w:t>
+      </w:r>
+      <w:r>
+        <w:rPr>
+          <w:sz w:val="28"/>
+          <w:szCs w:val="28"/>
+        </w:rPr>
+        <w:t xml:space="preserve"> </w:t>
+      </w:r>
+    </w:p>
+    <w:p>
+      <w:pPr>
+        <w:rPr>
+          <w:sz w:val="28"/>
+          <w:szCs w:val="28"/>
+        </w:rPr>
+      </w:pPr>
+    </w:p>
+    <w:p>
+      <w:pPr>
+        <w:rPr>
+          <w:sz w:val="28"/>
+          <w:szCs w:val="28"/>
+        </w:rPr>
+      </w:pPr>
+      <w:r>
+        <w:rPr>
+          <w:sz w:val="28"/>
+          <w:szCs w:val="28"/>
+        </w:rPr>
+        <w:lastRenderedPageBreak/>
+        <w:t>There are two possible ways to build the trie from the text file, one is to read the file as a whole string and build trie from it, another one is to tokenize it first and then build tire from a number of words.</w:t>
+      </w:r>
+    </w:p>
+    <w:p>
+      <w:pPr>
+        <w:rPr>
+          <w:sz w:val="28"/>
+          <w:szCs w:val="28"/>
+        </w:rPr>
+      </w:pPr>
+    </w:p>
+    <w:p>
+      <w:pPr>
+        <w:rPr>
+          <w:sz w:val="28"/>
+          <w:szCs w:val="28"/>
+        </w:rPr>
+      </w:pPr>
+      <w:r>
+        <w:rPr>
+          <w:sz w:val="28"/>
+          <w:szCs w:val="28"/>
+        </w:rPr>
+        <w:t>In this system, I chose the second way which is proprossing the file into words. T</w:t>
+      </w:r>
+      <w:r>
+        <w:rPr>
+          <w:sz w:val="28"/>
+          <w:szCs w:val="28"/>
+        </w:rPr>
+        <w:t xml:space="preserve">he time complexity for building the trie is, let n be the number </w:t>
+      </w:r>
+      <w:r>
+        <w:rPr>
+          <w:sz w:val="28"/>
+          <w:szCs w:val="28"/>
+        </w:rPr>
+        <w:t xml:space="preserve">of words and m be the number of letters in a word, the complexity is O(mn). </w:t>
+      </w:r>
+      <w:r>
+        <w:rPr>
+          <w:sz w:val="28"/>
+          <w:szCs w:val="28"/>
+        </w:rPr>
+        <w:t xml:space="preserve"> Yet the time complexity for the other way</w:t>
+      </w:r>
+      <w:r>
+        <w:rPr>
+          <w:sz w:val="28"/>
+          <w:szCs w:val="28"/>
+        </w:rPr>
+        <w:t xml:space="preserve"> of building trie</w:t>
+      </w:r>
+      <w:r>
+        <w:rPr>
+          <w:sz w:val="28"/>
+          <w:szCs w:val="28"/>
+        </w:rPr>
+        <w:t xml:space="preserve"> is better, </w:t>
+      </w:r>
+      <w:r>
+        <w:rPr>
+          <w:sz w:val="28"/>
+          <w:szCs w:val="28"/>
+        </w:rPr>
+        <w:t xml:space="preserve">and </w:t>
+      </w:r>
+      <w:r>
+        <w:rPr>
+          <w:sz w:val="28"/>
+          <w:szCs w:val="28"/>
+        </w:rPr>
+        <w:t>it could be O(m).</w:t>
+      </w:r>
+    </w:p>
+    <w:p>
+      <w:pPr>
+        <w:rPr>
+          <w:sz w:val="28"/>
+          <w:szCs w:val="28"/>
+        </w:rPr>
+      </w:pPr>
+    </w:p>
+    <w:p>
+      <w:pPr>
+        <w:rPr>
+          <w:sz w:val="28"/>
+          <w:szCs w:val="28"/>
+        </w:rPr>
+      </w:pPr>
+      <w:r>
+        <w:rPr>
+          <w:sz w:val="28"/>
+          <w:szCs w:val="28"/>
+        </w:rPr>
+        <w:t>There are other difference between those two ways of building trie.</w:t>
+      </w:r>
+    </w:p>
+    <w:p>
+      <w:pPr>
+        <w:rPr>
+          <w:sz w:val="28"/>
+          <w:szCs w:val="28"/>
+        </w:rPr>
+      </w:pPr>
+      <w:r>
+        <w:rPr>
+          <w:sz w:val="28"/>
+          <w:szCs w:val="28"/>
+        </w:rPr>
+        <w:t>Firstly, without tokenization, a qu</w:t>
+      </w:r>
+      <w:r>
+        <w:rPr>
+          <w:sz w:val="28"/>
+          <w:szCs w:val="28"/>
+        </w:rPr>
+        <w:t>ery containing a space could have a exact match in the trie.</w:t>
+      </w:r>
+      <w:r>
+        <w:rPr>
+          <w:sz w:val="28"/>
+          <w:szCs w:val="28"/>
+        </w:rPr>
+        <w:t xml:space="preserve"> Secondly, </w:t>
+      </w:r>
+      <w:r>
+        <w:rPr>
+          <w:sz w:val="28"/>
+          <w:szCs w:val="28"/>
+        </w:rPr>
+        <w:t>any adjacent letters could be a search result. For example, “aar” is a node in the trie and it could be a valid result, whereas, with tokenization, only the words at last level are valid. So it will miss some queries.</w:t>
+      </w:r>
+      <w:r>
+        <w:rPr>
+          <w:sz w:val="28"/>
+          <w:szCs w:val="28"/>
+        </w:rPr>
+        <w:t xml:space="preserve"> However, the result return</w:t>
+      </w:r>
+      <w:r>
+        <w:rPr>
+          <w:sz w:val="28"/>
+          <w:szCs w:val="28"/>
+        </w:rPr>
+        <w:t>ed</w:t>
+      </w:r>
+      <w:r>
+        <w:rPr>
+          <w:sz w:val="28"/>
+          <w:szCs w:val="28"/>
+        </w:rPr>
+        <w:t xml:space="preserve"> in this case </w:t>
+      </w:r>
+      <w:r>
+        <w:rPr>
+          <w:sz w:val="28"/>
+          <w:szCs w:val="28"/>
+        </w:rPr>
+        <w:t>makes more sense since it could be more likely to be a really word.</w:t>
+      </w:r>
+      <w:r>
+        <w:rPr>
+          <w:sz w:val="28"/>
+          <w:szCs w:val="28"/>
+        </w:rPr>
+        <w:t xml:space="preserve"> So it really depends on what are the requirements or wha</w:t>
+      </w:r>
+      <w:r>
+        <w:rPr>
+          <w:sz w:val="28"/>
+          <w:szCs w:val="28"/>
+        </w:rPr>
+        <w:t>t kind</w:t>
+      </w:r>
+      <w:r>
+        <w:rPr>
+          <w:sz w:val="28"/>
+          <w:szCs w:val="28"/>
+        </w:rPr>
+        <w:t xml:space="preserve"> of search is needed.</w:t>
+      </w:r>
+    </w:p>
+    <w:p>
+      <w:pPr>
+        <w:rPr>
+          <w:sz w:val="28"/>
+          <w:szCs w:val="28"/>
+        </w:rPr>
+      </w:pPr>
+    </w:p>
+    <w:p>
+      <w:pPr>
+        <w:rPr>
+          <w:sz w:val="28"/>
+          <w:szCs w:val="28"/>
+        </w:rPr>
+      </w:pPr>
+      <w:r>
+        <w:rPr>
+          <w:sz w:val="28"/>
+          <w:szCs w:val="28"/>
+        </w:rPr>
+        <w:t>As for the cost of space, the tire structure would require massive space to store all the nodes.</w:t>
+      </w:r>
+      <w:r>
+        <w:rPr>
+          <w:sz w:val="28"/>
+          <w:szCs w:val="28"/>
+        </w:rPr>
+        <w:t xml:space="preserve"> Space is needed store the value of each node and also the children nodes of it.</w:t>
+      </w:r>
+      <w:r>
+        <w:rPr>
+          <w:sz w:val="28"/>
+          <w:szCs w:val="28"/>
+        </w:rPr>
+        <w:t xml:space="preserve"> </w:t>
+      </w:r>
+    </w:p>
+    <w:p>
+      <w:pPr>
+        <w:rPr>
+          <w:sz w:val="28"/>
+          <w:szCs w:val="28"/>
+        </w:rPr>
+      </w:pPr>
+    </w:p>
+    <w:p>
+      <w:pPr>
+        <w:rPr>
+          <w:sz w:val="28"/>
+          <w:szCs w:val="28"/>
+        </w:rPr>
+      </w:pPr>
+    </w:p>
+    <w:p>
+      <w:pPr>
+        <w:rPr>
+          <w:sz w:val="28"/>
+          <w:szCs w:val="28"/>
+        </w:rPr>
+      </w:pPr>
+    </w:p>
+    <w:p>
+      <w:pPr>
+        <w:rPr>
+          <w:sz w:val="28"/>
+          <w:szCs w:val="28"/>
+        </w:rPr>
+      </w:pPr>
+    </w:p>
+    <w:p>
+      <w:pPr>
+        <w:rPr>
+          <w:sz w:val="28"/>
+          <w:szCs w:val="28"/>
+        </w:rPr>
+      </w:pPr>
+      <w:r>
+        <w:rPr>
+          <w:sz w:val="28"/>
+          <w:szCs w:val="28"/>
+        </w:rPr>
+        <w:t>Comparison</w:t>
+      </w:r>
+      <w:r>
+        <w:rPr>
+          <w:sz w:val="28"/>
+          <w:szCs w:val="28"/>
+        </w:rPr>
+        <w:t xml:space="preserve"> cost</w:t>
+      </w:r>
+      <w:r>
+        <w:rPr>
+          <w:sz w:val="28"/>
+          <w:szCs w:val="28"/>
+        </w:rPr>
+        <w:t>:</w:t>
+      </w:r>
+      <w:r>
+        <w:rPr>
+          <w:sz w:val="28"/>
+          <w:szCs w:val="28"/>
+        </w:rPr>
+        <w:t xml:space="preserve"> </w:t>
+      </w:r>
+    </w:p>
+    <w:p>
+      <w:pPr>
+        <w:rPr>
+          <w:sz w:val="28"/>
+          <w:szCs w:val="28"/>
+        </w:rPr>
+      </w:pPr>
+      <w:r>
+        <w:rPr>
+          <w:sz w:val="28"/>
+          <w:szCs w:val="28"/>
+        </w:rPr>
+        <w:t xml:space="preserve">Let q be the length of </w:t>
+      </w:r>
+      <w:r>
+        <w:rPr>
+          <w:sz w:val="28"/>
+          <w:szCs w:val="28"/>
+        </w:rPr>
+        <w:t>query, n be the number of nodes</w:t>
+      </w:r>
+      <w:r>
+        <w:rPr>
+          <w:sz w:val="28"/>
+          <w:szCs w:val="28"/>
+        </w:rPr>
+        <w:t xml:space="preserve"> in the trie</w:t>
+      </w:r>
+      <w:r>
+        <w:rPr>
+          <w:sz w:val="28"/>
+          <w:szCs w:val="28"/>
+        </w:rPr>
+        <w:t>,</w:t>
+      </w:r>
+    </w:p>
+    <w:p>
+      <w:pPr>
+        <w:rPr>
+          <w:sz w:val="28"/>
+          <w:szCs w:val="28"/>
+        </w:rPr>
+      </w:pPr>
+      <w:r>
+        <w:rPr>
+          <w:sz w:val="28"/>
+          <w:szCs w:val="28"/>
+        </w:rPr>
+        <w:t>Best case, that is there is a match in the tire, the complexity is O(</w:t>
+      </w:r>
+      <w:r>
+        <w:rPr>
+          <w:sz w:val="28"/>
+          <w:szCs w:val="28"/>
+        </w:rPr>
+        <w:t>q</w:t>
+      </w:r>
+      <w:r>
+        <w:rPr>
+          <w:sz w:val="28"/>
+          <w:szCs w:val="28"/>
+        </w:rPr>
+        <w:t>) due to the nature of the trie.</w:t>
+      </w:r>
+      <w:r>
+        <w:rPr>
+          <w:sz w:val="28"/>
+          <w:szCs w:val="28"/>
+        </w:rPr>
+        <w:t xml:space="preserve"> </w:t>
+      </w:r>
+    </w:p>
+    <w:p>
+      <w:pPr>
+        <w:rPr>
+          <w:sz w:val="28"/>
+          <w:szCs w:val="28"/>
+        </w:rPr>
+      </w:pPr>
+      <w:r>
+        <w:rPr>
+          <w:sz w:val="28"/>
+          <w:szCs w:val="28"/>
+        </w:rPr>
+        <w:t>Yet for worst case, that is there is no exact match in the trie, the complexity is O(qn).</w:t>
+      </w:r>
+    </w:p>
+    <w:p>
+      <w:pPr>
+        <w:rPr>
+          <w:sz w:val="28"/>
+          <w:szCs w:val="28"/>
+        </w:rPr>
+      </w:pPr>
+    </w:p>
+    <w:p>
+      <w:pPr>
+        <w:rPr>
+          <w:sz w:val="28"/>
+          <w:szCs w:val="28"/>
+        </w:rPr>
+      </w:pPr>
+      <w:r>
+        <w:rPr>
+          <w:sz w:val="28"/>
+          <w:szCs w:val="28"/>
+        </w:rPr>
+        <w:t xml:space="preserve">Local edit distance: </w:t>
+      </w:r>
+    </w:p>
+    <w:p>
+      <w:pPr>
+        <w:rPr>
+          <w:sz w:val="28"/>
+          <w:szCs w:val="28"/>
+        </w:rPr>
+      </w:pPr>
+    </w:p>
+    <w:p>
+      <w:pPr>
+        <w:rPr>
+          <w:sz w:val="28"/>
+          <w:szCs w:val="28"/>
+        </w:rPr>
+      </w:pPr>
+      <w:r>
+        <w:rPr>
+          <w:sz w:val="28"/>
+          <w:szCs w:val="28"/>
+        </w:rPr>
+        <w:t xml:space="preserve">As for </w:t>
+      </w:r>
+      <w:r>
+        <w:rPr>
+          <w:sz w:val="28"/>
+          <w:szCs w:val="28"/>
+        </w:rPr>
+        <w:t xml:space="preserve">time </w:t>
+      </w:r>
+      <w:r>
+        <w:rPr>
+          <w:sz w:val="28"/>
+          <w:szCs w:val="28"/>
+        </w:rPr>
+        <w:t>complexity, it is similar to a handshake problem that is each person needs to shake hands with every other in the room.</w:t>
+      </w:r>
+      <w:r>
+        <w:rPr>
+          <w:sz w:val="28"/>
+          <w:szCs w:val="28"/>
+        </w:rPr>
+        <w:t xml:space="preserve"> </w:t>
+      </w:r>
+    </w:p>
+    <w:p>
+      <w:pPr>
+        <w:rPr>
+          <w:sz w:val="28"/>
+          <w:szCs w:val="28"/>
+        </w:rPr>
+      </w:pPr>
+      <w:r>
+        <w:rPr>
+          <w:sz w:val="28"/>
+          <w:szCs w:val="28"/>
+        </w:rPr>
+        <w:t xml:space="preserve"> A handshake problem has the time complexity of O(n</w:t>
+      </w:r>
+      <w:r>
+        <w:rPr>
+          <w:sz w:val="28"/>
+          <w:szCs w:val="28"/>
+          <w:vertAlign w:val="superscript"/>
+        </w:rPr>
+        <w:t>2</w:t>
+      </w:r>
+      <w:r>
+        <w:rPr>
+          <w:sz w:val="28"/>
+          <w:szCs w:val="28"/>
+        </w:rPr>
+        <w:t>)</w:t>
+      </w:r>
+      <w:r>
+        <w:rPr>
+          <w:sz w:val="28"/>
+          <w:szCs w:val="28"/>
+        </w:rPr>
+        <w:t>.</w:t>
+      </w:r>
+    </w:p>
+    <w:p>
+      <w:pPr>
+        <w:rPr>
+          <w:sz w:val="28"/>
+          <w:szCs w:val="28"/>
+        </w:rPr>
+      </w:pPr>
+      <w:r>
+        <w:rPr>
+          <w:sz w:val="28"/>
+          <w:szCs w:val="28"/>
+        </w:rPr>
+        <w:t xml:space="preserve">Furthermore, </w:t>
+      </w:r>
+      <w:r>
+        <w:rPr>
+          <w:sz w:val="28"/>
+          <w:szCs w:val="28"/>
+        </w:rPr>
+        <w:t>as for space complexity, a two dimensional array or other similar structure is created for each comparision, so the space complexity is cn</w:t>
+      </w:r>
+      <w:r>
+        <w:rPr>
+          <w:sz w:val="28"/>
+          <w:szCs w:val="28"/>
+          <w:vertAlign w:val="superscript"/>
+        </w:rPr>
+        <w:t>2</w:t>
+      </w:r>
+      <w:r>
+        <w:rPr>
+          <w:sz w:val="28"/>
+          <w:szCs w:val="28"/>
+        </w:rPr>
+        <w:t xml:space="preserve">. </w:t>
+      </w:r>
+    </w:p>
+    <w:p>
+      <w:pPr>
+        <w:rPr>
+          <w:sz w:val="28"/>
+          <w:szCs w:val="28"/>
+        </w:rPr>
+      </w:pPr>
+      <w:r>
+        <w:rPr>
+          <w:sz w:val="28"/>
+          <w:szCs w:val="28"/>
+        </w:rPr>
+        <w:lastRenderedPageBreak/>
+        <w:t>So the complexity for both time and space is O(n</w:t>
+      </w:r>
+      <w:r>
+        <w:rPr>
+          <w:sz w:val="28"/>
+          <w:szCs w:val="28"/>
+          <w:vertAlign w:val="superscript"/>
+        </w:rPr>
+        <w:t>2</w:t>
+      </w:r>
+      <w:r>
+        <w:rPr>
+          <w:sz w:val="28"/>
+          <w:szCs w:val="28"/>
+        </w:rPr>
+        <w:t xml:space="preserve">). </w:t>
+      </w:r>
+    </w:p>
+    <w:p>
+      <w:pPr>
+        <w:rPr>
+          <w:sz w:val="28"/>
+          <w:szCs w:val="28"/>
+        </w:rPr>
+      </w:pPr>
+    </w:p>
+    <w:p>
+      <w:pPr>
+        <w:rPr>
+          <w:b/>
+          <w:sz w:val="28"/>
+          <w:szCs w:val="28"/>
+        </w:rPr>
+      </w:pPr>
+      <w:r>
+        <w:rPr>
+          <w:b/>
+          <w:sz w:val="28"/>
+          <w:szCs w:val="28"/>
+        </w:rPr>
+        <w:t>3.2 Comparison</w:t>
+      </w:r>
+    </w:p>
+    <w:p>
+      <w:pPr>
+        <w:rPr>
+          <w:b/>
+          <w:sz w:val="36"/>
+          <w:szCs w:val="36"/>
+        </w:rPr>
+      </w:pPr>
+    </w:p>
+    <w:p>
+      <w:r>
+        <w:t>It is always a trade of between space and time, when measure the merits of algorithms.</w:t>
+      </w:r>
+      <w:r>
+        <w:t xml:space="preserve"> </w:t>
+      </w:r>
+      <w:r>
+        <w:t>The trie structure tends to use more space yet offering a fast search.</w:t>
+      </w:r>
+    </w:p>
+    <w:p>
+      <w:r>
+        <w:t>Edit distance uses less space yet more time to return a best match.</w:t>
+      </w:r>
+      <w:r>
+        <w:t xml:space="preserve"> </w:t>
+      </w:r>
+      <w:r>
+        <w:t>Trie is not good at approximate string matching since it uses exhaustive search for this case.</w:t>
+      </w:r>
+    </w:p>
+    <w:p/>
+    <w:p>
+      <w:r>
+        <w:t xml:space="preserve">Due to their </w:t>
+      </w:r>
+      <w:r>
+        <w:t>strength</w:t>
+      </w:r>
+      <w:r>
+        <w:t xml:space="preserve"> and weakness</w:t>
+      </w:r>
+      <w:r>
+        <w:t>, they are suitable for different purposes. And they could be used together to get a best result.</w:t>
+      </w:r>
+      <w:r>
+        <w:t xml:space="preserve"> For example, we could know there must be a match, then we could use trie.</w:t>
+      </w:r>
+      <w:r>
+        <w:t xml:space="preserve"> Otherwise, we could use edit distance to get a most-matched result.</w:t>
+      </w:r>
+      <w:r>
+        <w:t xml:space="preserve"> </w:t>
+      </w:r>
+      <w:r>
+        <w:t xml:space="preserve">And if we use them together, handling a query by trie first and then edit distance, best performance could be </w:t>
+      </w:r>
+      <w:r>
+        <w:t>achieved</w:t>
+      </w:r>
+      <w:r>
+        <w:t xml:space="preserve">. </w:t>
+      </w:r>
+    </w:p>
+    <w:p/>
+    <w:p/>
+    <w:p>
+      <w:pPr>
+        <w:rPr>
+          <w:b/>
+          <w:sz w:val="36"/>
+          <w:szCs w:val="36"/>
+        </w:rPr>
+      </w:pPr>
+      <w:r>
+        <w:rPr>
+          <w:b/>
+          <w:sz w:val="36"/>
+          <w:szCs w:val="36"/>
+        </w:rPr>
+        <w:t>Conclusion</w:t>
+      </w:r>
+    </w:p>
     <w:p/>
     <w:sectPr>
       <w:pgSz w:w="11900" w:h="16840"/>

</xml_diff>